<commit_message>
Theme siswa default tahap 3
Penyelesaian theme ujian siswa termasuk  dengan fasilitas jawaban essay
</commit_message>
<xml_diff>
--- a/template-guru/soal-IHRXJEDDY2.docx
+++ b/template-guru/soal-IHRXJEDDY2.docx
@@ -20,7 +20,7 @@
             <w:pStyle w:val="PublishStatus"/>
           </w:pPr>
           <w:r>
-            <w:t>This post was republished to USBN at 14:20:44 21/08/2018</w:t>
+            <w:t>This post was republished to USBN at 11:08:07 21/10/2018</w:t>
           </w:r>
         </w:p>
         <w:sdt>
@@ -52,6 +52,41 @@
         </w:p>
         <w:p>
           <w:pPr>
+            <w:pStyle w:val="PadderBetweenTitleandProperties"/>
+          </w:pPr>
+        </w:p>
+        <w:p>
+          <w:pPr>
+            <w:pStyle w:val="Account"/>
+            <w:rPr>
+              <w:sz w:val="2"/>
+              <w:szCs w:val="2"/>
+            </w:rPr>
+          </w:pPr>
+          <w:r>
+            <w:t>Account</w:t>
+          </w:r>
+          <w:r>
+            <w:tab/>
+          </w:r>
+          <w:sdt>
+            <w:sdtPr>
+              <w:id w:val="1136444469"/>
+              <w:dataBinding w:prefixMappings="xmlns:ns0 = 'http://www.microsoft.com/Office/Word/BlogTool'" w:xpath="/ns0:BlogPostInfo/ns0:Account" w:storeItemID="{1B7E2B78-7F13-4F61-B95C-404C8C966A3B}"/>
+              <w:dropDownList w:lastValue="ba848761-99cc-4cd3-9c30-6453457e9c56">
+                <w:listItem w:displayText="CBT.MY.ID" w:value="ada6a14f-f662-4d6c-aeed-303bb24d4d3e"/>
+                <w:listItem w:displayText="USBN" w:value="ba848761-99cc-4cd3-9c30-6453457e9c56"/>
+              </w:dropDownList>
+            </w:sdtPr>
+            <w:sdtContent>
+              <w:r>
+                <w:t>USBN</w:t>
+              </w:r>
+            </w:sdtContent>
+          </w:sdt>
+        </w:p>
+        <w:p>
+          <w:pPr>
             <w:pStyle w:val="PadderBetweenControlandBody"/>
           </w:pPr>
         </w:p>
@@ -77,13 +112,21 @@
             <w:gridSpan w:val="5"/>
           </w:tcPr>
           <w:p>
-            <w:bookmarkStart w:id="0" w:name="_GoBack"/>
-            <w:bookmarkEnd w:id="0"/>
+            <w:pPr>
+              <w:rPr>
+                <w:rFonts w:ascii="Calibri" w:hAnsi="Calibri"/>
+                <w:color w:val="000000"/>
+              </w:rPr>
+            </w:pPr>
             <w:r>
               <w:t xml:space="preserve">ID: </w:t>
             </w:r>
             <w:r>
-              <w:t>IHRXJEDDY2</w:t>
+              <w:rPr>
+                <w:rFonts w:ascii="Calibri" w:hAnsi="Calibri"/>
+                <w:color w:val="000000"/>
+              </w:rPr>
+              <w:t>Q0DJEIL2TT</w:t>
             </w:r>
           </w:p>
         </w:tc>
@@ -96,7 +139,7 @@
           </w:tcPr>
           <w:p>
             <w:r>
-              <w:t>Nama Test : UH BAHASA INDONESIA 1</w:t>
+              <w:t>Nama Test : BAHASA INDONESIA DENGAN ESSAY</w:t>
             </w:r>
           </w:p>
         </w:tc>
@@ -166,7 +209,7 @@
                 <w:noProof/>
               </w:rPr>
               <w:drawing>
-                <wp:inline distT="0" distB="0" distL="0" distR="0" wp14:anchorId="1F158F51" wp14:editId="1927C69B">
+                <wp:inline distT="0" distB="0" distL="0" distR="0" wp14:anchorId="689F8C8D" wp14:editId="4BDFECF1">
                   <wp:extent cx="406636" cy="762443"/>
                   <wp:effectExtent l="0" t="0" r="0" b="0"/>
                   <wp:docPr id="1" name="Picture 1"/>
@@ -207,6 +250,8 @@
                 </wp:inline>
               </w:drawing>
             </w:r>
+            <w:bookmarkStart w:id="0" w:name="_GoBack"/>
+            <w:bookmarkEnd w:id="0"/>
           </w:p>
         </w:tc>
         <w:tc>
@@ -415,7 +460,7 @@
                 <w:noProof/>
               </w:rPr>
               <w:drawing>
-                <wp:inline distT="0" distB="0" distL="0" distR="0" wp14:anchorId="2DE94F3D" wp14:editId="6A91AB3A">
+                <wp:inline distT="0" distB="0" distL="0" distR="0" wp14:anchorId="6891ACB8" wp14:editId="379C0083">
                   <wp:extent cx="4524292" cy="2576223"/>
                   <wp:effectExtent l="0" t="0" r="10160" b="14605"/>
                   <wp:docPr id="2" name="Chart 2"/>
@@ -569,6 +614,29 @@
             <w:tcW w:w="941" w:type="dxa"/>
           </w:tcPr>
           <w:p/>
+        </w:tc>
+      </w:tr>
+      <w:tr>
+        <w:tc>
+          <w:tcPr>
+            <w:tcW w:w="328" w:type="dxa"/>
+          </w:tcPr>
+          <w:p>
+            <w:r>
+              <w:t>3</w:t>
+            </w:r>
+          </w:p>
+        </w:tc>
+        <w:tc>
+          <w:tcPr>
+            <w:tcW w:w="9154" w:type="dxa"/>
+            <w:gridSpan w:val="4"/>
+          </w:tcPr>
+          <w:p>
+            <w:r>
+              <w:t>Soal Essay 1</w:t>
+            </w:r>
+          </w:p>
         </w:tc>
       </w:tr>
     </w:tbl>
@@ -1797,12 +1865,12 @@
           <c:showPercent val="0"/>
           <c:showBubbleSize val="0"/>
         </c:dLbls>
-        <c:axId val="46993408"/>
-        <c:axId val="131598016"/>
+        <c:axId val="78654976"/>
+        <c:axId val="127563968"/>
         <c:axId val="0"/>
       </c:area3DChart>
       <c:dateAx>
-        <c:axId val="46993408"/>
+        <c:axId val="78654976"/>
         <c:scaling>
           <c:orientation val="minMax"/>
         </c:scaling>
@@ -1812,14 +1880,14 @@
         <c:majorTickMark val="out"/>
         <c:minorTickMark val="none"/>
         <c:tickLblPos val="nextTo"/>
-        <c:crossAx val="131598016"/>
+        <c:crossAx val="127563968"/>
         <c:crosses val="autoZero"/>
         <c:auto val="1"/>
         <c:lblOffset val="100"/>
         <c:baseTimeUnit val="months"/>
       </c:dateAx>
       <c:valAx>
-        <c:axId val="131598016"/>
+        <c:axId val="127563968"/>
         <c:scaling>
           <c:orientation val="minMax"/>
         </c:scaling>
@@ -1830,7 +1898,7 @@
         <c:majorTickMark val="out"/>
         <c:minorTickMark val="none"/>
         <c:tickLblPos val="nextTo"/>
-        <c:crossAx val="46993408"/>
+        <c:crossAx val="78654976"/>
         <c:crosses val="autoZero"/>
         <c:crossBetween val="midCat"/>
       </c:valAx>
@@ -1881,9 +1949,8 @@
     <w:panose1 w:val="020B0604030504040204"/>
     <w:charset w:val="00"/>
     <w:family w:val="swiss"/>
-    <w:notTrueType/>
     <w:pitch w:val="variable"/>
-    <w:sig w:usb0="00000003" w:usb1="00000000" w:usb2="00000000" w:usb3="00000000" w:csb0="00000001" w:csb1="00000000"/>
+    <w:sig w:usb0="E1002EFF" w:usb1="C000605B" w:usb2="00000029" w:usb3="00000000" w:csb0="000101FF" w:csb1="00000000"/>
   </w:font>
   <w:font w:name="Cambria">
     <w:panose1 w:val="02040503050406030204"/>
@@ -1909,12 +1976,14 @@
   </w:compat>
   <w:rsids>
     <w:rsidRoot w:val="005716C7"/>
+    <w:rsid w:val="001361FA"/>
     <w:rsid w:val="00206E98"/>
     <w:rsid w:val="002D3102"/>
     <w:rsid w:val="005716C7"/>
     <w:rsid w:val="00745ABE"/>
     <w:rsid w:val="00760E21"/>
     <w:rsid w:val="00916178"/>
+    <w:rsid w:val="009B2943"/>
     <w:rsid w:val="009D1990"/>
     <w:rsid w:val="00FB6457"/>
   </w:rsids>
@@ -2130,7 +2199,7 @@
     <w:basedOn w:val="DefaultParagraphFont"/>
     <w:uiPriority w:val="99"/>
     <w:semiHidden/>
-    <w:rsid w:val="00760E21"/>
+    <w:rsid w:val="009B2943"/>
     <w:rPr>
       <w:color w:val="808080"/>
     </w:rPr>
@@ -2330,7 +2399,7 @@
     <w:basedOn w:val="DefaultParagraphFont"/>
     <w:uiPriority w:val="99"/>
     <w:semiHidden/>
-    <w:rsid w:val="00760E21"/>
+    <w:rsid w:val="009B2943"/>
     <w:rPr>
       <w:color w:val="808080"/>
     </w:rPr>
@@ -2667,7 +2736,7 @@
     <ImagePostAddress/>
   </ProviderInfo>
   <DefaultAccountEnsured/>
-  <AccountBBId/>
+  <AccountBBId>1136444469</AccountBBId>
   <PublishedAccount>ba848761-99cc-4cd3-9c30-6453457e9c56</PublishedAccount>
 </BlogPostInfo>
 </file>

</xml_diff>